<commit_message>
Adicionado Enquete na masterPage e atualizações casos de uso
</commit_message>
<xml_diff>
--- a/Requisitos/CSU - Nível Sistema - 4/CSU01 - Gerenciar condomínios.docx
+++ b/Requisitos/CSU - Nível Sistema - 4/CSU01 - Gerenciar condomínios.docx
@@ -487,7 +487,7 @@
           </w:tcPr>
           <w:p>
             <w:pPr>
-              <w:pStyle w:val="Heading2"/>
+              <w:pStyle w:val="Ttulo2"/>
             </w:pPr>
             <w:r>
               <w:rPr>
@@ -514,7 +514,7 @@
           </w:tcPr>
           <w:p>
             <w:pPr>
-              <w:pStyle w:val="Heading2"/>
+              <w:pStyle w:val="Ttulo2"/>
             </w:pPr>
             <w:r>
               <w:t>Ação do Ator</w:t>
@@ -534,7 +534,7 @@
           </w:tcPr>
           <w:p>
             <w:pPr>
-              <w:pStyle w:val="Heading2"/>
+              <w:pStyle w:val="Ttulo2"/>
             </w:pPr>
             <w:r>
               <w:t>Resposta do Sistema</w:t>
@@ -638,14 +638,14 @@
                 <w:sz w:val="28"/>
                 <w:szCs w:val="28"/>
               </w:rPr>
-              <w:t>V</w:t>
-            </w:r>
-            <w:r>
-              <w:rPr>
-                <w:sz w:val="28"/>
-                <w:szCs w:val="28"/>
-              </w:rPr>
-              <w:t xml:space="preserve">isualizar, </w:t>
+              <w:t>Detalhes</w:t>
+            </w:r>
+            <w:r>
+              <w:rPr>
+                <w:sz w:val="28"/>
+                <w:szCs w:val="28"/>
+              </w:rPr>
+              <w:t xml:space="preserve">, </w:t>
             </w:r>
             <w:r>
               <w:rPr>
@@ -680,14 +680,7 @@
                 <w:sz w:val="28"/>
                 <w:szCs w:val="28"/>
               </w:rPr>
-              <w:t>E</w:t>
-            </w:r>
-            <w:r>
-              <w:rPr>
-                <w:sz w:val="28"/>
-                <w:szCs w:val="28"/>
-              </w:rPr>
-              <w:t>xcluir</w:t>
+              <w:t>Apagar</w:t>
             </w:r>
             <w:r>
               <w:rPr>
@@ -716,81 +709,6 @@
                 <w:szCs w:val="28"/>
               </w:rPr>
               <w:t>.</w:t>
-            </w:r>
-          </w:p>
-        </w:tc>
-      </w:tr>
-      <w:tr>
-        <w:tc>
-          <w:tcPr>
-            <w:tcW w:w="3970" w:type="dxa"/>
-            <w:gridSpan w:val="2"/>
-            <w:tcBorders>
-              <w:top w:val="single" w:sz="4" w:space="0" w:color="000000"/>
-              <w:left w:val="single" w:sz="4" w:space="0" w:color="000000"/>
-              <w:bottom w:val="single" w:sz="4" w:space="0" w:color="000000"/>
-            </w:tcBorders>
-            <w:shd w:val="clear" w:color="auto" w:fill="auto"/>
-          </w:tcPr>
-          <w:p>
-            <w:pPr>
-              <w:numPr>
-                <w:ilvl w:val="0"/>
-                <w:numId w:val="2"/>
-              </w:numPr>
-              <w:tabs>
-                <w:tab w:val="left" w:pos="360"/>
-              </w:tabs>
-              <w:rPr>
-                <w:sz w:val="28"/>
-              </w:rPr>
-            </w:pPr>
-            <w:r>
-              <w:rPr>
-                <w:sz w:val="28"/>
-                <w:szCs w:val="28"/>
-              </w:rPr>
-              <w:t xml:space="preserve">3. </w:t>
-            </w:r>
-            <w:r>
-              <w:rPr>
-                <w:sz w:val="28"/>
-              </w:rPr>
-              <w:t>Ator seleciona um dos condomínios.</w:t>
-            </w:r>
-          </w:p>
-        </w:tc>
-        <w:tc>
-          <w:tcPr>
-            <w:tcW w:w="6277" w:type="dxa"/>
-            <w:tcBorders>
-              <w:top w:val="single" w:sz="4" w:space="0" w:color="000000"/>
-              <w:left w:val="single" w:sz="4" w:space="0" w:color="000000"/>
-              <w:bottom w:val="single" w:sz="4" w:space="0" w:color="000000"/>
-              <w:right w:val="single" w:sz="4" w:space="0" w:color="000000"/>
-            </w:tcBorders>
-            <w:shd w:val="clear" w:color="auto" w:fill="auto"/>
-          </w:tcPr>
-          <w:p>
-            <w:pPr>
-              <w:rPr>
-                <w:sz w:val="28"/>
-                <w:szCs w:val="28"/>
-              </w:rPr>
-            </w:pPr>
-            <w:r>
-              <w:rPr>
-                <w:sz w:val="28"/>
-                <w:szCs w:val="28"/>
-              </w:rPr>
-              <w:t xml:space="preserve">4. </w:t>
-            </w:r>
-            <w:r>
-              <w:rPr>
-                <w:sz w:val="28"/>
-                <w:szCs w:val="28"/>
-              </w:rPr>
-              <w:t>Sistema habilita as opções que estavam desabilitadas.</w:t>
             </w:r>
           </w:p>
         </w:tc>
@@ -819,7 +737,14 @@
                 <w:sz w:val="28"/>
                 <w:szCs w:val="28"/>
               </w:rPr>
-              <w:t>5. Ator clica em uma das opções.</w:t>
+              <w:t>3</w:t>
+            </w:r>
+            <w:r>
+              <w:rPr>
+                <w:sz w:val="28"/>
+                <w:szCs w:val="28"/>
+              </w:rPr>
+              <w:t>. Ator clica em uma das opções.</w:t>
             </w:r>
           </w:p>
         </w:tc>
@@ -845,7 +770,7 @@
                 <w:sz w:val="28"/>
                 <w:szCs w:val="28"/>
               </w:rPr>
-              <w:t>5</w:t>
+              <w:t>4</w:t>
             </w:r>
             <w:r>
               <w:rPr>
@@ -928,7 +853,21 @@
                 <w:sz w:val="28"/>
                 <w:szCs w:val="28"/>
               </w:rPr>
-              <w:t xml:space="preserve">   b) Visualizar </w:t>
+              <w:t xml:space="preserve">   b) </w:t>
+            </w:r>
+            <w:r>
+              <w:rPr>
+                <w:sz w:val="28"/>
+                <w:szCs w:val="28"/>
+              </w:rPr>
+              <w:t>Detalhes</w:t>
+            </w:r>
+            <w:r>
+              <w:rPr>
+                <w:sz w:val="28"/>
+                <w:szCs w:val="28"/>
+              </w:rPr>
+              <w:t xml:space="preserve"> </w:t>
             </w:r>
             <w:r>
               <w:rPr>
@@ -991,7 +930,21 @@
                 <w:sz w:val="28"/>
                 <w:szCs w:val="28"/>
               </w:rPr>
-              <w:t xml:space="preserve">   d) Excluir </w:t>
+              <w:t xml:space="preserve">   d) </w:t>
+            </w:r>
+            <w:r>
+              <w:rPr>
+                <w:sz w:val="28"/>
+                <w:szCs w:val="28"/>
+              </w:rPr>
+              <w:t>Apagar</w:t>
+            </w:r>
+            <w:r>
+              <w:rPr>
+                <w:sz w:val="28"/>
+                <w:szCs w:val="28"/>
+              </w:rPr>
+              <w:t xml:space="preserve"> </w:t>
             </w:r>
             <w:r>
               <w:rPr>
@@ -1147,7 +1100,7 @@
           </w:tcPr>
           <w:p>
             <w:pPr>
-              <w:pStyle w:val="Heading2"/>
+              <w:pStyle w:val="Ttulo2"/>
               <w:rPr>
                 <w:b/>
               </w:rPr>
@@ -1169,7 +1122,7 @@
           </w:tcPr>
           <w:p>
             <w:pPr>
-              <w:pStyle w:val="Heading2"/>
+              <w:pStyle w:val="Ttulo2"/>
             </w:pPr>
             <w:r>
               <w:t>Ação do Ator</w:t>
@@ -1182,7 +1135,7 @@
           </w:tcPr>
           <w:p>
             <w:pPr>
-              <w:pStyle w:val="Heading2"/>
+              <w:pStyle w:val="Ttulo2"/>
             </w:pPr>
             <w:r>
               <w:t>Resposta do Sistema</w:t>
@@ -1271,7 +1224,7 @@
           </w:tcPr>
           <w:p>
             <w:pPr>
-              <w:pStyle w:val="ListParagraph"/>
+              <w:pStyle w:val="PargrafodaLista"/>
               <w:numPr>
                 <w:ilvl w:val="0"/>
                 <w:numId w:val="4"/>
@@ -1344,7 +1297,7 @@
           </w:p>
           <w:p>
             <w:pPr>
-              <w:pStyle w:val="ListParagraph"/>
+              <w:pStyle w:val="PargrafodaLista"/>
               <w:numPr>
                 <w:ilvl w:val="0"/>
                 <w:numId w:val="6"/>
@@ -1364,7 +1317,7 @@
           </w:p>
           <w:p>
             <w:pPr>
-              <w:pStyle w:val="ListParagraph"/>
+              <w:pStyle w:val="PargrafodaLista"/>
               <w:numPr>
                 <w:ilvl w:val="0"/>
                 <w:numId w:val="6"/>
@@ -1395,7 +1348,7 @@
           </w:tcPr>
           <w:p>
             <w:pPr>
-              <w:pStyle w:val="ListParagraph"/>
+              <w:pStyle w:val="PargrafodaLista"/>
               <w:numPr>
                 <w:ilvl w:val="0"/>
                 <w:numId w:val="4"/>
@@ -1414,7 +1367,6 @@
                 <w:sz w:val="28"/>
                 <w:szCs w:val="28"/>
               </w:rPr>
-              <w:lastRenderedPageBreak/>
               <w:t xml:space="preserve">Ator informa os dados e </w:t>
             </w:r>
             <w:r>
@@ -1439,7 +1391,7 @@
           </w:tcPr>
           <w:p>
             <w:pPr>
-              <w:pStyle w:val="ListParagraph"/>
+              <w:pStyle w:val="PargrafodaLista"/>
               <w:numPr>
                 <w:ilvl w:val="0"/>
                 <w:numId w:val="4"/>
@@ -1542,7 +1494,7 @@
           </w:tcPr>
           <w:p>
             <w:pPr>
-              <w:pStyle w:val="ListParagraph"/>
+              <w:pStyle w:val="PargrafodaLista"/>
               <w:numPr>
                 <w:ilvl w:val="0"/>
                 <w:numId w:val="4"/>
@@ -1880,7 +1832,7 @@
           </w:tcPr>
           <w:p>
             <w:pPr>
-              <w:pStyle w:val="Heading2"/>
+              <w:pStyle w:val="Ttulo2"/>
               <w:rPr>
                 <w:b/>
               </w:rPr>
@@ -1902,7 +1854,7 @@
           </w:tcPr>
           <w:p>
             <w:pPr>
-              <w:pStyle w:val="Heading2"/>
+              <w:pStyle w:val="Ttulo2"/>
             </w:pPr>
             <w:r>
               <w:t>Ação do Ator</w:t>
@@ -1915,7 +1867,7 @@
           </w:tcPr>
           <w:p>
             <w:pPr>
-              <w:pStyle w:val="Heading2"/>
+              <w:pStyle w:val="Ttulo2"/>
             </w:pPr>
             <w:r>
               <w:t>Resposta do Sistema</w:t>
@@ -1934,7 +1886,7 @@
           </w:tcPr>
           <w:p>
             <w:pPr>
-              <w:pStyle w:val="ListParagraph"/>
+              <w:pStyle w:val="PargrafodaLista"/>
               <w:numPr>
                 <w:ilvl w:val="1"/>
                 <w:numId w:val="2"/>
@@ -1987,7 +1939,7 @@
           </w:tcPr>
           <w:p>
             <w:pPr>
-              <w:pStyle w:val="ListParagraph"/>
+              <w:pStyle w:val="PargrafodaLista"/>
               <w:numPr>
                 <w:ilvl w:val="1"/>
                 <w:numId w:val="2"/>
@@ -2048,7 +2000,7 @@
           </w:p>
           <w:p>
             <w:pPr>
-              <w:pStyle w:val="ListParagraph"/>
+              <w:pStyle w:val="PargrafodaLista"/>
               <w:numPr>
                 <w:ilvl w:val="0"/>
                 <w:numId w:val="7"/>
@@ -2122,7 +2074,7 @@
           </w:p>
           <w:p>
             <w:pPr>
-              <w:pStyle w:val="ListParagraph"/>
+              <w:pStyle w:val="PargrafodaLista"/>
               <w:numPr>
                 <w:ilvl w:val="0"/>
                 <w:numId w:val="7"/>
@@ -2284,7 +2236,7 @@
           </w:tcPr>
           <w:p>
             <w:pPr>
-              <w:pStyle w:val="Heading2"/>
+              <w:pStyle w:val="Ttulo2"/>
               <w:rPr>
                 <w:b/>
               </w:rPr>
@@ -2306,7 +2258,7 @@
           </w:tcPr>
           <w:p>
             <w:pPr>
-              <w:pStyle w:val="Heading2"/>
+              <w:pStyle w:val="Ttulo2"/>
             </w:pPr>
             <w:r>
               <w:t>Ação do Ator</w:t>
@@ -2319,7 +2271,7 @@
           </w:tcPr>
           <w:p>
             <w:pPr>
-              <w:pStyle w:val="Heading2"/>
+              <w:pStyle w:val="Ttulo2"/>
             </w:pPr>
             <w:r>
               <w:t>Resposta do Sistema</w:t>
@@ -2338,7 +2290,7 @@
           </w:tcPr>
           <w:p>
             <w:pPr>
-              <w:pStyle w:val="ListParagraph"/>
+              <w:pStyle w:val="PargrafodaLista"/>
               <w:ind w:left="0"/>
               <w:rPr>
                 <w:sz w:val="28"/>
@@ -2472,7 +2424,7 @@
           </w:p>
           <w:p>
             <w:pPr>
-              <w:pStyle w:val="ListParagraph"/>
+              <w:pStyle w:val="PargrafodaLista"/>
               <w:numPr>
                 <w:ilvl w:val="0"/>
                 <w:numId w:val="8"/>
@@ -2493,7 +2445,7 @@
           </w:p>
           <w:p>
             <w:pPr>
-              <w:pStyle w:val="ListParagraph"/>
+              <w:pStyle w:val="PargrafodaLista"/>
               <w:numPr>
                 <w:ilvl w:val="0"/>
                 <w:numId w:val="8"/>
@@ -2525,7 +2477,7 @@
           </w:tcPr>
           <w:p>
             <w:pPr>
-              <w:pStyle w:val="ListParagraph"/>
+              <w:pStyle w:val="PargrafodaLista"/>
               <w:tabs>
                 <w:tab w:val="num" w:pos="360"/>
               </w:tabs>
@@ -2766,15 +2718,7 @@
                 <w:sz w:val="28"/>
                 <w:szCs w:val="28"/>
               </w:rPr>
-              <w:t xml:space="preserve">: Campos em branco. Sistema exibe a mensagem “Preencha todos os campos </w:t>
-            </w:r>
-            <w:r>
-              <w:rPr>
-                <w:sz w:val="28"/>
-                <w:szCs w:val="28"/>
-              </w:rPr>
-              <w:lastRenderedPageBreak/>
-              <w:t>obrigatórios.” e retorna ao passo</w:t>
+              <w:t>: Campos em branco. Sistema exibe a mensagem “Preencha todos os campos obrigatórios.” e retorna ao passo</w:t>
             </w:r>
             <w:r>
               <w:rPr>
@@ -2927,7 +2871,7 @@
           </w:tcPr>
           <w:p>
             <w:pPr>
-              <w:pStyle w:val="Heading2"/>
+              <w:pStyle w:val="Ttulo2"/>
               <w:rPr>
                 <w:b/>
               </w:rPr>
@@ -2936,6 +2880,7 @@
               <w:rPr>
                 <w:b/>
               </w:rPr>
+              <w:lastRenderedPageBreak/>
               <w:t>Fluxo Principal</w:t>
             </w:r>
           </w:p>
@@ -2949,7 +2894,7 @@
           </w:tcPr>
           <w:p>
             <w:pPr>
-              <w:pStyle w:val="Heading2"/>
+              <w:pStyle w:val="Ttulo2"/>
             </w:pPr>
             <w:r>
               <w:t>Ação do Ator</w:t>
@@ -2962,7 +2907,7 @@
           </w:tcPr>
           <w:p>
             <w:pPr>
-              <w:pStyle w:val="Heading2"/>
+              <w:pStyle w:val="Ttulo2"/>
             </w:pPr>
             <w:r>
               <w:t>Resposta do Sistema</w:t>
@@ -3033,165 +2978,14 @@
                 <w:sz w:val="28"/>
                 <w:szCs w:val="28"/>
               </w:rPr>
-              <w:t xml:space="preserve">2. </w:t>
-            </w:r>
-            <w:r>
-              <w:rPr>
-                <w:sz w:val="28"/>
-                <w:szCs w:val="28"/>
-              </w:rPr>
-              <w:t>Sistema exibe mensagem de confirmação de Login/Senha</w:t>
-            </w:r>
-            <w:r>
-              <w:rPr>
-                <w:sz w:val="28"/>
-                <w:szCs w:val="28"/>
-              </w:rPr>
-              <w:t>, além dos botões:</w:t>
-            </w:r>
-          </w:p>
-          <w:p>
-            <w:pPr>
-              <w:pStyle w:val="ListParagraph"/>
-              <w:numPr>
-                <w:ilvl w:val="0"/>
-                <w:numId w:val="9"/>
-              </w:numPr>
-              <w:suppressAutoHyphens w:val="0"/>
-              <w:rPr>
-                <w:sz w:val="28"/>
-                <w:szCs w:val="28"/>
-              </w:rPr>
-            </w:pPr>
-            <w:r>
-              <w:rPr>
-                <w:sz w:val="28"/>
-                <w:szCs w:val="28"/>
-              </w:rPr>
-              <w:t>Voltar</w:t>
-            </w:r>
-          </w:p>
-          <w:p>
-            <w:pPr>
-              <w:pStyle w:val="ListParagraph"/>
-              <w:numPr>
-                <w:ilvl w:val="0"/>
-                <w:numId w:val="9"/>
-              </w:numPr>
-              <w:suppressAutoHyphens w:val="0"/>
-              <w:rPr>
-                <w:sz w:val="28"/>
-                <w:szCs w:val="28"/>
-              </w:rPr>
-            </w:pPr>
-            <w:r>
-              <w:rPr>
-                <w:sz w:val="28"/>
-                <w:szCs w:val="28"/>
-              </w:rPr>
-              <w:t>Ok</w:t>
-            </w:r>
-          </w:p>
-        </w:tc>
-      </w:tr>
-      <w:tr>
-        <w:trPr>
-          <w:trHeight w:val="540"/>
-        </w:trPr>
-        <w:tc>
-          <w:tcPr>
-            <w:tcW w:w="4111" w:type="dxa"/>
-            <w:gridSpan w:val="2"/>
-            <w:tcBorders>
-              <w:top w:val="single" w:sz="4" w:space="0" w:color="auto"/>
-              <w:left w:val="single" w:sz="4" w:space="0" w:color="auto"/>
-              <w:bottom w:val="single" w:sz="4" w:space="0" w:color="auto"/>
-              <w:right w:val="single" w:sz="4" w:space="0" w:color="auto"/>
-            </w:tcBorders>
-            <w:shd w:val="clear" w:color="auto" w:fill="auto"/>
-          </w:tcPr>
-          <w:p>
-            <w:pPr>
-              <w:pStyle w:val="ListParagraph"/>
-              <w:tabs>
-                <w:tab w:val="num" w:pos="360"/>
-              </w:tabs>
-              <w:ind w:left="360" w:hanging="360"/>
-              <w:rPr>
-                <w:sz w:val="28"/>
-                <w:szCs w:val="28"/>
-              </w:rPr>
-            </w:pPr>
-            <w:r>
-              <w:rPr>
-                <w:sz w:val="28"/>
-                <w:szCs w:val="28"/>
-              </w:rPr>
-              <w:t xml:space="preserve">3. </w:t>
-            </w:r>
-            <w:r>
-              <w:rPr>
-                <w:sz w:val="28"/>
-                <w:szCs w:val="28"/>
-              </w:rPr>
-              <w:t xml:space="preserve">Ator informa </w:t>
-            </w:r>
-            <w:r>
-              <w:rPr>
-                <w:sz w:val="28"/>
-                <w:szCs w:val="28"/>
-              </w:rPr>
-              <w:t>login e senha</w:t>
-            </w:r>
-            <w:r>
-              <w:rPr>
-                <w:sz w:val="28"/>
-                <w:szCs w:val="28"/>
-              </w:rPr>
-              <w:t>.</w:t>
-            </w:r>
-          </w:p>
-        </w:tc>
-        <w:tc>
-          <w:tcPr>
-            <w:tcW w:w="6237" w:type="dxa"/>
-            <w:tcBorders>
-              <w:top w:val="single" w:sz="4" w:space="0" w:color="auto"/>
-              <w:left w:val="single" w:sz="4" w:space="0" w:color="auto"/>
-              <w:bottom w:val="single" w:sz="4" w:space="0" w:color="auto"/>
-              <w:right w:val="single" w:sz="4" w:space="0" w:color="auto"/>
-            </w:tcBorders>
-            <w:shd w:val="clear" w:color="auto" w:fill="auto"/>
-          </w:tcPr>
-          <w:p>
-            <w:pPr>
-              <w:pStyle w:val="ListParagraph"/>
-              <w:numPr>
-                <w:ilvl w:val="0"/>
-                <w:numId w:val="10"/>
-              </w:numPr>
-              <w:tabs>
-                <w:tab w:val="num" w:pos="360"/>
-              </w:tabs>
-              <w:suppressAutoHyphens w:val="0"/>
-              <w:rPr>
-                <w:sz w:val="28"/>
-                <w:szCs w:val="28"/>
-              </w:rPr>
-            </w:pPr>
-            <w:r>
-              <w:rPr>
-                <w:sz w:val="28"/>
-                <w:szCs w:val="28"/>
-              </w:rPr>
-              <w:t xml:space="preserve">4. </w:t>
-            </w:r>
-            <w:r>
-              <w:rPr>
-                <w:sz w:val="28"/>
-                <w:szCs w:val="28"/>
-              </w:rPr>
-              <w:t>Caso o Ator tenha escolhido a opção Ok, o s</w:t>
+              <w:t>2</w:t>
+            </w:r>
+            <w:r>
+              <w:rPr>
+                <w:sz w:val="28"/>
+                <w:szCs w:val="28"/>
+              </w:rPr>
+              <w:t>. Caso o Ator tenha escolhido a opção Ok, o s</w:t>
             </w:r>
             <w:r>
               <w:rPr>
@@ -3205,14 +2999,7 @@
                 <w:sz w:val="28"/>
                 <w:szCs w:val="28"/>
               </w:rPr>
-              <w:t>ema verifica validade dos dados, exclui o condomínio e exibe a mensagem “Exclusão realizada com sucesso”.</w:t>
-            </w:r>
-            <w:r>
-              <w:rPr>
-                <w:sz w:val="28"/>
-                <w:szCs w:val="28"/>
-              </w:rPr>
-              <w:t xml:space="preserve"> Caso contrário volta para a tela anterior.</w:t>
+              <w:t>ema verifica validade dos dados, exclui o condomínio e exibe a mensagem “Exclusão realizada com sucesso”. Caso contrário volta para a tela anterior.</w:t>
             </w:r>
           </w:p>
         </w:tc>
@@ -3244,11 +3031,13 @@
           </w:tcPr>
           <w:p>
             <w:pPr>
-              <w:pStyle w:val="Heading2"/>
+              <w:pStyle w:val="Ttulo2"/>
               <w:rPr>
                 <w:b/>
               </w:rPr>
             </w:pPr>
+            <w:bookmarkStart w:id="0" w:name="_GoBack"/>
+            <w:bookmarkEnd w:id="0"/>
             <w:r>
               <w:rPr>
                 <w:b/>
@@ -3286,7 +3075,7 @@
           </w:tcPr>
           <w:p>
             <w:pPr>
-              <w:pStyle w:val="Heading2"/>
+              <w:pStyle w:val="Ttulo2"/>
               <w:numPr>
                 <w:ilvl w:val="0"/>
                 <w:numId w:val="0"/>
@@ -3372,8 +3161,6 @@
       <w:pPr>
         <w:jc w:val="center"/>
       </w:pPr>
-      <w:bookmarkStart w:id="0" w:name="_GoBack"/>
-      <w:bookmarkEnd w:id="0"/>
     </w:p>
     <w:p>
       <w:pPr>
@@ -3574,7 +3361,7 @@
     <w:lvl w:ilvl="1">
       <w:start w:val="1"/>
       <w:numFmt w:val="none"/>
-      <w:pStyle w:val="Heading2"/>
+      <w:pStyle w:val="Ttulo2"/>
       <w:suff w:val="nothing"/>
       <w:lvlText w:val=""/>
       <w:lvlJc w:val="left"/>
@@ -5011,11 +4798,11 @@
       <w:lang w:eastAsia="zh-CN"/>
     </w:rPr>
   </w:style>
-  <w:style w:type="paragraph" w:styleId="Heading1">
+  <w:style w:type="paragraph" w:styleId="Ttulo1">
     <w:name w:val="heading 1"/>
     <w:basedOn w:val="Normal"/>
     <w:next w:val="Normal"/>
-    <w:link w:val="Heading1Char"/>
+    <w:link w:val="Ttulo1Char"/>
     <w:uiPriority w:val="9"/>
     <w:qFormat/>
     <w:rsid w:val="002B0027"/>
@@ -5034,11 +4821,11 @@
       <w:szCs w:val="28"/>
     </w:rPr>
   </w:style>
-  <w:style w:type="paragraph" w:styleId="Heading2">
+  <w:style w:type="paragraph" w:styleId="Ttulo2">
     <w:name w:val="heading 2"/>
     <w:basedOn w:val="Normal"/>
     <w:next w:val="Normal"/>
-    <w:link w:val="Heading2Char"/>
+    <w:link w:val="Ttulo2Char"/>
     <w:qFormat/>
     <w:rsid w:val="005E005B"/>
     <w:pPr>
@@ -5055,13 +4842,13 @@
       <w:szCs w:val="20"/>
     </w:rPr>
   </w:style>
-  <w:style w:type="character" w:default="1" w:styleId="DefaultParagraphFont">
+  <w:style w:type="character" w:default="1" w:styleId="Fontepargpadro">
     <w:name w:val="Default Paragraph Font"/>
     <w:uiPriority w:val="1"/>
     <w:semiHidden/>
     <w:unhideWhenUsed/>
   </w:style>
-  <w:style w:type="table" w:default="1" w:styleId="TableNormal">
+  <w:style w:type="table" w:default="1" w:styleId="Tabelanormal">
     <w:name w:val="Normal Table"/>
     <w:uiPriority w:val="99"/>
     <w:semiHidden/>
@@ -5076,16 +4863,16 @@
       </w:tblCellMar>
     </w:tblPr>
   </w:style>
-  <w:style w:type="numbering" w:default="1" w:styleId="NoList">
+  <w:style w:type="numbering" w:default="1" w:styleId="Semlista">
     <w:name w:val="No List"/>
     <w:uiPriority w:val="99"/>
     <w:semiHidden/>
     <w:unhideWhenUsed/>
   </w:style>
-  <w:style w:type="character" w:customStyle="1" w:styleId="Heading2Char">
-    <w:name w:val="Heading 2 Char"/>
-    <w:basedOn w:val="DefaultParagraphFont"/>
-    <w:link w:val="Heading2"/>
+  <w:style w:type="character" w:customStyle="1" w:styleId="Ttulo2Char">
+    <w:name w:val="Título 2 Char"/>
+    <w:basedOn w:val="Fontepargpadro"/>
+    <w:link w:val="Ttulo2"/>
     <w:rsid w:val="005E005B"/>
     <w:rPr>
       <w:rFonts w:ascii="Times New Roman" w:eastAsia="Times New Roman" w:hAnsi="Times New Roman" w:cs="Times New Roman"/>
@@ -5094,10 +4881,10 @@
       <w:lang w:eastAsia="zh-CN"/>
     </w:rPr>
   </w:style>
-  <w:style w:type="paragraph" w:styleId="BodyTextIndent">
+  <w:style w:type="paragraph" w:styleId="Recuodecorpodetexto">
     <w:name w:val="Body Text Indent"/>
     <w:basedOn w:val="Normal"/>
-    <w:link w:val="BodyTextIndentChar"/>
+    <w:link w:val="RecuodecorpodetextoChar"/>
     <w:rsid w:val="005E005B"/>
     <w:pPr>
       <w:ind w:left="284"/>
@@ -5107,10 +4894,10 @@
       <w:szCs w:val="20"/>
     </w:rPr>
   </w:style>
-  <w:style w:type="character" w:customStyle="1" w:styleId="BodyTextIndentChar">
-    <w:name w:val="Body Text Indent Char"/>
-    <w:basedOn w:val="DefaultParagraphFont"/>
-    <w:link w:val="BodyTextIndent"/>
+  <w:style w:type="character" w:customStyle="1" w:styleId="RecuodecorpodetextoChar">
+    <w:name w:val="Recuo de corpo de texto Char"/>
+    <w:basedOn w:val="Fontepargpadro"/>
+    <w:link w:val="Recuodecorpodetexto"/>
     <w:rsid w:val="005E005B"/>
     <w:rPr>
       <w:rFonts w:ascii="Times New Roman" w:eastAsia="Times New Roman" w:hAnsi="Times New Roman" w:cs="Times New Roman"/>
@@ -5119,10 +4906,10 @@
       <w:lang w:eastAsia="zh-CN"/>
     </w:rPr>
   </w:style>
-  <w:style w:type="character" w:customStyle="1" w:styleId="Heading1Char">
-    <w:name w:val="Heading 1 Char"/>
-    <w:basedOn w:val="DefaultParagraphFont"/>
-    <w:link w:val="Heading1"/>
+  <w:style w:type="character" w:customStyle="1" w:styleId="Ttulo1Char">
+    <w:name w:val="Título 1 Char"/>
+    <w:basedOn w:val="Fontepargpadro"/>
+    <w:link w:val="Ttulo1"/>
     <w:uiPriority w:val="9"/>
     <w:rsid w:val="002B0027"/>
     <w:rPr>
@@ -5135,7 +4922,7 @@
       <w:lang w:eastAsia="zh-CN"/>
     </w:rPr>
   </w:style>
-  <w:style w:type="paragraph" w:styleId="ListParagraph">
+  <w:style w:type="paragraph" w:styleId="PargrafodaLista">
     <w:name w:val="List Paragraph"/>
     <w:basedOn w:val="Normal"/>
     <w:uiPriority w:val="34"/>

</xml_diff>